<commit_message>
updted staged unstaged files
</commit_message>
<xml_diff>
--- a/file2.docx
+++ b/file2.docx
@@ -12,10 +12,23 @@
         <w:rPr>
           <w:lang w:val="en-IN"/>
         </w:rPr>
-        <w:t>Making changes in file 2</w:t>
+        <w:t>One more change is here in file 2</w:t>
       </w:r>
       <w:bookmarkStart w:id="0" w:name="_GoBack"/>
       <w:bookmarkEnd w:id="0"/>
+    </w:p>
+    <w:p>
+      <w:pPr>
+        <w:rPr>
+          <w:lang w:val="en-IN"/>
+        </w:rPr>
+      </w:pPr>
+      <w:r>
+        <w:rPr>
+          <w:lang w:val="en-IN"/>
+        </w:rPr>
+        <w:t>Making changes in file 2</w:t>
+      </w:r>
     </w:p>
     <w:p>
       <w:pPr>
@@ -388,6 +401,7 @@
     </w:p>
     <w:p>
       <w:r>
+        <w:lastRenderedPageBreak/>
         <w:t xml:space="preserve">        2       x</w:t>
       </w:r>
       <w:proofErr w:type="gramStart"/>
@@ -401,34 +415,409 @@
     </w:p>
     <w:p>
       <w:r>
+        <w:t xml:space="preserve">        3       x</w:t>
+      </w:r>
+      <w:proofErr w:type="gramStart"/>
+      <w:r>
+        <w:t>1 :</w:t>
+      </w:r>
+      <w:proofErr w:type="gramEnd"/>
+      <w:r>
+        <w:t xml:space="preserve"> 3.250000   x2 : 4.000000   sum : 0.000000</w:t>
+      </w:r>
+    </w:p>
+    <w:p>
+      <w:r>
+        <w:t xml:space="preserve">        x</w:t>
+      </w:r>
+      <w:proofErr w:type="gramStart"/>
+      <w:r>
+        <w:t>1 :</w:t>
+      </w:r>
+      <w:proofErr w:type="gramEnd"/>
+      <w:r>
+        <w:t xml:space="preserve"> 1.000000   x2 : 0.500000   Max : 5.500000</w:t>
+      </w:r>
+    </w:p>
+    <w:p>
+      <w:r>
+        <w:t xml:space="preserve">           After 4 </w:t>
+      </w:r>
+      <w:proofErr w:type="spellStart"/>
+      <w:r>
+        <w:t>geration</w:t>
+      </w:r>
+      <w:proofErr w:type="spellEnd"/>
+    </w:p>
+    <w:p>
+      <w:r>
+        <w:t xml:space="preserve">        0       x</w:t>
+      </w:r>
+      <w:proofErr w:type="gramStart"/>
+      <w:r>
+        <w:t>1 :</w:t>
+      </w:r>
+      <w:proofErr w:type="gramEnd"/>
+      <w:r>
+        <w:t xml:space="preserve"> 7.000000   x2 : 1.000000   sum : 0.000000</w:t>
+      </w:r>
+    </w:p>
+    <w:p>
+      <w:r>
+        <w:t xml:space="preserve">        1       x</w:t>
+      </w:r>
+      <w:proofErr w:type="gramStart"/>
+      <w:r>
+        <w:t>1 :</w:t>
+      </w:r>
+      <w:proofErr w:type="gramEnd"/>
+      <w:r>
+        <w:t xml:space="preserve"> 8.000000   x2 : 1.000000   sum : 0.000000</w:t>
+      </w:r>
+    </w:p>
+    <w:p>
+      <w:r>
+        <w:t xml:space="preserve">        2       x</w:t>
+      </w:r>
+      <w:proofErr w:type="gramStart"/>
+      <w:r>
+        <w:t>1 :</w:t>
+      </w:r>
+      <w:proofErr w:type="gramEnd"/>
+      <w:r>
+        <w:t xml:space="preserve"> 1.000000   x2 : 0.500000   sum : 5.500000</w:t>
+      </w:r>
+    </w:p>
+    <w:p>
+      <w:r>
+        <w:t xml:space="preserve">        3       x</w:t>
+      </w:r>
+      <w:proofErr w:type="gramStart"/>
+      <w:r>
+        <w:t>1 :</w:t>
+      </w:r>
+      <w:proofErr w:type="gramEnd"/>
+      <w:r>
+        <w:t xml:space="preserve"> 1.625000   x2 : 4.000000   sum : 0.000000</w:t>
+      </w:r>
+    </w:p>
+    <w:p>
+      <w:r>
+        <w:t xml:space="preserve">        x</w:t>
+      </w:r>
+      <w:proofErr w:type="gramStart"/>
+      <w:r>
+        <w:t>1 :</w:t>
+      </w:r>
+      <w:proofErr w:type="gramEnd"/>
+      <w:r>
+        <w:t xml:space="preserve"> 1.000000   x2 : 0.500000   Max : 5.500000</w:t>
+      </w:r>
+    </w:p>
+    <w:p>
+      <w:r>
+        <w:t xml:space="preserve">           After 5 </w:t>
+      </w:r>
+      <w:proofErr w:type="spellStart"/>
+      <w:r>
+        <w:t>geration</w:t>
+      </w:r>
+      <w:proofErr w:type="spellEnd"/>
+    </w:p>
+    <w:p>
+      <w:r>
+        <w:t xml:space="preserve">        0       x</w:t>
+      </w:r>
+      <w:proofErr w:type="gramStart"/>
+      <w:r>
+        <w:t>1 :</w:t>
+      </w:r>
+      <w:proofErr w:type="gramEnd"/>
+      <w:r>
+        <w:t xml:space="preserve"> 8.000000   x2 : 0.500000   sum : 0.000000</w:t>
+      </w:r>
+    </w:p>
+    <w:p>
+      <w:r>
+        <w:t xml:space="preserve">        1       x</w:t>
+      </w:r>
+      <w:proofErr w:type="gramStart"/>
+      <w:r>
+        <w:t>1 :</w:t>
+      </w:r>
+      <w:proofErr w:type="gramEnd"/>
+      <w:r>
+        <w:t xml:space="preserve"> 1.500000   x2 : 1.000000   sum : 9.000000</w:t>
+      </w:r>
+    </w:p>
+    <w:p>
+      <w:r>
+        <w:t xml:space="preserve">        2       x</w:t>
+      </w:r>
+      <w:proofErr w:type="gramStart"/>
+      <w:r>
+        <w:t>1 :</w:t>
+      </w:r>
+      <w:proofErr w:type="gramEnd"/>
+      <w:r>
+        <w:t xml:space="preserve"> 1.000000   x2 : 0.500000   sum : 5.500000</w:t>
+      </w:r>
+    </w:p>
+    <w:p>
+      <w:r>
+        <w:t xml:space="preserve">        3       x</w:t>
+      </w:r>
+      <w:proofErr w:type="gramStart"/>
+      <w:r>
+        <w:t>1 :</w:t>
+      </w:r>
+      <w:proofErr w:type="gramEnd"/>
+      <w:r>
+        <w:t xml:space="preserve"> 1.500000   x2 : 4.000000   sum : 0.000000</w:t>
+      </w:r>
+    </w:p>
+    <w:p>
+      <w:r>
+        <w:t xml:space="preserve">        x</w:t>
+      </w:r>
+      <w:proofErr w:type="gramStart"/>
+      <w:r>
+        <w:t>1 :</w:t>
+      </w:r>
+      <w:proofErr w:type="gramEnd"/>
+      <w:r>
+        <w:t xml:space="preserve"> 1.500000   x2 : 1.000000   Max : 9.000000</w:t>
+      </w:r>
+    </w:p>
+    <w:p>
+      <w:r>
+        <w:t xml:space="preserve">           After 6 </w:t>
+      </w:r>
+      <w:proofErr w:type="spellStart"/>
+      <w:r>
+        <w:t>geration</w:t>
+      </w:r>
+      <w:proofErr w:type="spellEnd"/>
+    </w:p>
+    <w:p>
+      <w:r>
+        <w:t xml:space="preserve">        0       x</w:t>
+      </w:r>
+      <w:proofErr w:type="gramStart"/>
+      <w:r>
+        <w:t>1 :</w:t>
+      </w:r>
+      <w:proofErr w:type="gramEnd"/>
+      <w:r>
+        <w:t xml:space="preserve"> 2.000000   x2 : 1.500000   sum : 0.000000</w:t>
+      </w:r>
+    </w:p>
+    <w:p>
+      <w:r>
+        <w:t xml:space="preserve">        1       x</w:t>
+      </w:r>
+      <w:proofErr w:type="gramStart"/>
+      <w:r>
+        <w:t>1 :</w:t>
+      </w:r>
+      <w:proofErr w:type="gramEnd"/>
+      <w:r>
+        <w:t xml:space="preserve"> 1.500000   x2 : 1.000000   sum : 9.000000</w:t>
+      </w:r>
+    </w:p>
+    <w:p>
+      <w:r>
+        <w:t xml:space="preserve">        2       x</w:t>
+      </w:r>
+      <w:proofErr w:type="gramStart"/>
+      <w:r>
+        <w:t>1 :</w:t>
+      </w:r>
+      <w:proofErr w:type="gramEnd"/>
+      <w:r>
+        <w:t xml:space="preserve"> 4.000000   x2 : 1.500000   sum : 0.000000</w:t>
+      </w:r>
+    </w:p>
+    <w:p>
+      <w:r>
+        <w:t xml:space="preserve">        3       x</w:t>
+      </w:r>
+      <w:proofErr w:type="gramStart"/>
+      <w:r>
+        <w:t>1 :</w:t>
+      </w:r>
+      <w:proofErr w:type="gramEnd"/>
+      <w:r>
+        <w:t xml:space="preserve"> 2.000000   x2 : 4.000000   sum : 0.000000</w:t>
+      </w:r>
+    </w:p>
+    <w:p>
+      <w:r>
+        <w:t xml:space="preserve">        x</w:t>
+      </w:r>
+      <w:proofErr w:type="gramStart"/>
+      <w:r>
+        <w:t>1 :</w:t>
+      </w:r>
+      <w:proofErr w:type="gramEnd"/>
+      <w:r>
+        <w:t xml:space="preserve"> 1.500000   x2 : 1.000000   Max : 9.000000</w:t>
+      </w:r>
+    </w:p>
+    <w:p>
+      <w:r>
+        <w:t xml:space="preserve">           After 7 </w:t>
+      </w:r>
+      <w:proofErr w:type="spellStart"/>
+      <w:r>
+        <w:t>geration</w:t>
+      </w:r>
+      <w:proofErr w:type="spellEnd"/>
+    </w:p>
+    <w:p>
+      <w:r>
+        <w:t xml:space="preserve">        0       x</w:t>
+      </w:r>
+      <w:proofErr w:type="gramStart"/>
+      <w:r>
+        <w:t>1 :</w:t>
+      </w:r>
+      <w:proofErr w:type="gramEnd"/>
+      <w:r>
+        <w:t xml:space="preserve"> 2.875000   x2 : 1.500000   sum : 0.000000</w:t>
+      </w:r>
+    </w:p>
+    <w:p>
+      <w:r>
+        <w:t xml:space="preserve">        1       x</w:t>
+      </w:r>
+      <w:proofErr w:type="gramStart"/>
+      <w:r>
+        <w:t>1 :</w:t>
+      </w:r>
+      <w:proofErr w:type="gramEnd"/>
+      <w:r>
+        <w:t xml:space="preserve"> 1.500000   x2 : 4.000000   sum : 0.000000</w:t>
+      </w:r>
+    </w:p>
+    <w:p>
+      <w:r>
+        <w:t xml:space="preserve">        2       x</w:t>
+      </w:r>
+      <w:proofErr w:type="gramStart"/>
+      <w:r>
+        <w:t>1 :</w:t>
+      </w:r>
+      <w:proofErr w:type="gramEnd"/>
+      <w:r>
+        <w:t xml:space="preserve"> 7.000000   x2 : 0.500000   sum : 0.000000</w:t>
+      </w:r>
+    </w:p>
+    <w:p>
+      <w:r>
+        <w:t xml:space="preserve">        3       x</w:t>
+      </w:r>
+      <w:proofErr w:type="gramStart"/>
+      <w:r>
+        <w:t>1 :</w:t>
+      </w:r>
+      <w:proofErr w:type="gramEnd"/>
+      <w:r>
+        <w:t xml:space="preserve"> 2.500000   x2 : 4.000000   sum : 0.000000</w:t>
+      </w:r>
+    </w:p>
+    <w:p>
+      <w:r>
+        <w:t xml:space="preserve">        x</w:t>
+      </w:r>
+      <w:proofErr w:type="gramStart"/>
+      <w:r>
+        <w:t>1 :</w:t>
+      </w:r>
+      <w:proofErr w:type="gramEnd"/>
+      <w:r>
+        <w:t xml:space="preserve"> 1.500000   x2 : 1.000000   Max : 9.000000</w:t>
+      </w:r>
+    </w:p>
+    <w:p>
+      <w:r>
+        <w:t xml:space="preserve">           After 8 </w:t>
+      </w:r>
+      <w:proofErr w:type="spellStart"/>
+      <w:r>
+        <w:t>geration</w:t>
+      </w:r>
+      <w:proofErr w:type="spellEnd"/>
+    </w:p>
+    <w:p>
+      <w:r>
+        <w:t xml:space="preserve">        0       x</w:t>
+      </w:r>
+      <w:proofErr w:type="gramStart"/>
+      <w:r>
+        <w:t>1 :</w:t>
+      </w:r>
+      <w:proofErr w:type="gramEnd"/>
+      <w:r>
+        <w:t xml:space="preserve"> 1.000000   x2 : 0.500000   sum : 5.500000</w:t>
+      </w:r>
+    </w:p>
+    <w:p>
+      <w:r>
+        <w:t xml:space="preserve">        1       x</w:t>
+      </w:r>
+      <w:proofErr w:type="gramStart"/>
+      <w:r>
+        <w:t>1 :</w:t>
+      </w:r>
+      <w:proofErr w:type="gramEnd"/>
+      <w:r>
+        <w:t xml:space="preserve"> 9.000000   x2 : 0.500000   sum : 0.000000</w:t>
+      </w:r>
+    </w:p>
+    <w:p>
+      <w:r>
+        <w:t xml:space="preserve">        2       x</w:t>
+      </w:r>
+      <w:proofErr w:type="gramStart"/>
+      <w:r>
+        <w:t>1 :</w:t>
+      </w:r>
+      <w:proofErr w:type="gramEnd"/>
+      <w:r>
+        <w:t xml:space="preserve"> 9.000000   x2 : 0.500000   sum : 0.000000</w:t>
+      </w:r>
+    </w:p>
+    <w:p>
+      <w:r>
+        <w:t xml:space="preserve">        3       x</w:t>
+      </w:r>
+      <w:proofErr w:type="gramStart"/>
+      <w:r>
+        <w:t>1 :</w:t>
+      </w:r>
+      <w:proofErr w:type="gramEnd"/>
+      <w:r>
+        <w:t xml:space="preserve"> 1.375000   x2 : 4.000000   sum : 0.000000</w:t>
+      </w:r>
+    </w:p>
+    <w:p>
+      <w:r>
+        <w:t xml:space="preserve">        x</w:t>
+      </w:r>
+      <w:proofErr w:type="gramStart"/>
+      <w:r>
+        <w:t>1 :</w:t>
+      </w:r>
+      <w:proofErr w:type="gramEnd"/>
+      <w:r>
+        <w:t xml:space="preserve"> 1.500000   x2 : 1.000000   Max : 9.000000</w:t>
+      </w:r>
+    </w:p>
+    <w:p>
+      <w:r>
         <w:lastRenderedPageBreak/>
-        <w:t xml:space="preserve">        3       x</w:t>
-      </w:r>
-      <w:proofErr w:type="gramStart"/>
-      <w:r>
-        <w:t>1 :</w:t>
-      </w:r>
-      <w:proofErr w:type="gramEnd"/>
-      <w:r>
-        <w:t xml:space="preserve"> 3.250000   x2 : 4.000000   sum : 0.000000</w:t>
-      </w:r>
-    </w:p>
-    <w:p>
-      <w:r>
-        <w:t xml:space="preserve">        x</w:t>
-      </w:r>
-      <w:proofErr w:type="gramStart"/>
-      <w:r>
-        <w:t>1 :</w:t>
-      </w:r>
-      <w:proofErr w:type="gramEnd"/>
-      <w:r>
-        <w:t xml:space="preserve"> 1.000000   x2 : 0.500000   Max : 5.500000</w:t>
-      </w:r>
-    </w:p>
-    <w:p>
-      <w:r>
-        <w:t xml:space="preserve">           After 4 </w:t>
+        <w:t xml:space="preserve">           After 9 </w:t>
       </w:r>
       <w:proofErr w:type="spellStart"/>
       <w:r>
@@ -438,382 +827,6 @@
     </w:p>
     <w:p>
       <w:r>
-        <w:t xml:space="preserve">        0       x</w:t>
-      </w:r>
-      <w:proofErr w:type="gramStart"/>
-      <w:r>
-        <w:t>1 :</w:t>
-      </w:r>
-      <w:proofErr w:type="gramEnd"/>
-      <w:r>
-        <w:t xml:space="preserve"> 7.000000   x2 : 1.000000   sum : 0.000000</w:t>
-      </w:r>
-    </w:p>
-    <w:p>
-      <w:r>
-        <w:t xml:space="preserve">        1       x</w:t>
-      </w:r>
-      <w:proofErr w:type="gramStart"/>
-      <w:r>
-        <w:t>1 :</w:t>
-      </w:r>
-      <w:proofErr w:type="gramEnd"/>
-      <w:r>
-        <w:t xml:space="preserve"> 8.000000   x2 : 1.000000   sum : 0.000000</w:t>
-      </w:r>
-    </w:p>
-    <w:p>
-      <w:r>
-        <w:t xml:space="preserve">        2       x</w:t>
-      </w:r>
-      <w:proofErr w:type="gramStart"/>
-      <w:r>
-        <w:t>1 :</w:t>
-      </w:r>
-      <w:proofErr w:type="gramEnd"/>
-      <w:r>
-        <w:t xml:space="preserve"> 1.000000   x2 : 0.500000   sum : 5.500000</w:t>
-      </w:r>
-    </w:p>
-    <w:p>
-      <w:r>
-        <w:t xml:space="preserve">        3       x</w:t>
-      </w:r>
-      <w:proofErr w:type="gramStart"/>
-      <w:r>
-        <w:t>1 :</w:t>
-      </w:r>
-      <w:proofErr w:type="gramEnd"/>
-      <w:r>
-        <w:t xml:space="preserve"> 1.625000   x2 : 4.000000   sum : 0.000000</w:t>
-      </w:r>
-    </w:p>
-    <w:p>
-      <w:r>
-        <w:t xml:space="preserve">        x</w:t>
-      </w:r>
-      <w:proofErr w:type="gramStart"/>
-      <w:r>
-        <w:t>1 :</w:t>
-      </w:r>
-      <w:proofErr w:type="gramEnd"/>
-      <w:r>
-        <w:t xml:space="preserve"> 1.000000   x2 : 0.500000   Max : 5.500000</w:t>
-      </w:r>
-    </w:p>
-    <w:p>
-      <w:r>
-        <w:t xml:space="preserve">           After 5 </w:t>
-      </w:r>
-      <w:proofErr w:type="spellStart"/>
-      <w:r>
-        <w:t>geration</w:t>
-      </w:r>
-      <w:proofErr w:type="spellEnd"/>
-    </w:p>
-    <w:p>
-      <w:r>
-        <w:t xml:space="preserve">        0       x</w:t>
-      </w:r>
-      <w:proofErr w:type="gramStart"/>
-      <w:r>
-        <w:t>1 :</w:t>
-      </w:r>
-      <w:proofErr w:type="gramEnd"/>
-      <w:r>
-        <w:t xml:space="preserve"> 8.000000   x2 : 0.500000   sum : 0.000000</w:t>
-      </w:r>
-    </w:p>
-    <w:p>
-      <w:r>
-        <w:t xml:space="preserve">        1       x</w:t>
-      </w:r>
-      <w:proofErr w:type="gramStart"/>
-      <w:r>
-        <w:t>1 :</w:t>
-      </w:r>
-      <w:proofErr w:type="gramEnd"/>
-      <w:r>
-        <w:t xml:space="preserve"> 1.500000   x2 : 1.000000   sum : 9.000000</w:t>
-      </w:r>
-    </w:p>
-    <w:p>
-      <w:r>
-        <w:t xml:space="preserve">        2       x</w:t>
-      </w:r>
-      <w:proofErr w:type="gramStart"/>
-      <w:r>
-        <w:t>1 :</w:t>
-      </w:r>
-      <w:proofErr w:type="gramEnd"/>
-      <w:r>
-        <w:t xml:space="preserve"> 1.000000   x2 : 0.500000   sum : 5.500000</w:t>
-      </w:r>
-    </w:p>
-    <w:p>
-      <w:r>
-        <w:t xml:space="preserve">        3       x</w:t>
-      </w:r>
-      <w:proofErr w:type="gramStart"/>
-      <w:r>
-        <w:t>1 :</w:t>
-      </w:r>
-      <w:proofErr w:type="gramEnd"/>
-      <w:r>
-        <w:t xml:space="preserve"> 1.500000   x2 : 4.000000   sum : 0.000000</w:t>
-      </w:r>
-    </w:p>
-    <w:p>
-      <w:r>
-        <w:t xml:space="preserve">        x</w:t>
-      </w:r>
-      <w:proofErr w:type="gramStart"/>
-      <w:r>
-        <w:t>1 :</w:t>
-      </w:r>
-      <w:proofErr w:type="gramEnd"/>
-      <w:r>
-        <w:t xml:space="preserve"> 1.500000   x2 : 1.000000   Max : 9.000000</w:t>
-      </w:r>
-    </w:p>
-    <w:p>
-      <w:r>
-        <w:t xml:space="preserve">           After 6 </w:t>
-      </w:r>
-      <w:proofErr w:type="spellStart"/>
-      <w:r>
-        <w:t>geration</w:t>
-      </w:r>
-      <w:proofErr w:type="spellEnd"/>
-    </w:p>
-    <w:p>
-      <w:r>
-        <w:t xml:space="preserve">        0       x</w:t>
-      </w:r>
-      <w:proofErr w:type="gramStart"/>
-      <w:r>
-        <w:t>1 :</w:t>
-      </w:r>
-      <w:proofErr w:type="gramEnd"/>
-      <w:r>
-        <w:t xml:space="preserve"> 2.000000   x2 : 1.500000   sum : 0.000000</w:t>
-      </w:r>
-    </w:p>
-    <w:p>
-      <w:r>
-        <w:t xml:space="preserve">        1       x</w:t>
-      </w:r>
-      <w:proofErr w:type="gramStart"/>
-      <w:r>
-        <w:t>1 :</w:t>
-      </w:r>
-      <w:proofErr w:type="gramEnd"/>
-      <w:r>
-        <w:t xml:space="preserve"> 1.500000   x2 : 1.000000   sum : 9.000000</w:t>
-      </w:r>
-    </w:p>
-    <w:p>
-      <w:r>
-        <w:t xml:space="preserve">        2       x</w:t>
-      </w:r>
-      <w:proofErr w:type="gramStart"/>
-      <w:r>
-        <w:t>1 :</w:t>
-      </w:r>
-      <w:proofErr w:type="gramEnd"/>
-      <w:r>
-        <w:t xml:space="preserve"> 4.000000   x2 : 1.500000   sum : 0.000000</w:t>
-      </w:r>
-    </w:p>
-    <w:p>
-      <w:r>
-        <w:t xml:space="preserve">        3       x</w:t>
-      </w:r>
-      <w:proofErr w:type="gramStart"/>
-      <w:r>
-        <w:t>1 :</w:t>
-      </w:r>
-      <w:proofErr w:type="gramEnd"/>
-      <w:r>
-        <w:t xml:space="preserve"> 2.000000   x2 : 4.000000   sum : 0.000000</w:t>
-      </w:r>
-    </w:p>
-    <w:p>
-      <w:r>
-        <w:t xml:space="preserve">        x</w:t>
-      </w:r>
-      <w:proofErr w:type="gramStart"/>
-      <w:r>
-        <w:t>1 :</w:t>
-      </w:r>
-      <w:proofErr w:type="gramEnd"/>
-      <w:r>
-        <w:t xml:space="preserve"> 1.500000   x2 : 1.000000   Max : 9.000000</w:t>
-      </w:r>
-    </w:p>
-    <w:p>
-      <w:r>
-        <w:t xml:space="preserve">           After 7 </w:t>
-      </w:r>
-      <w:proofErr w:type="spellStart"/>
-      <w:r>
-        <w:t>geration</w:t>
-      </w:r>
-      <w:proofErr w:type="spellEnd"/>
-    </w:p>
-    <w:p>
-      <w:r>
-        <w:t xml:space="preserve">        0       x</w:t>
-      </w:r>
-      <w:proofErr w:type="gramStart"/>
-      <w:r>
-        <w:t>1 :</w:t>
-      </w:r>
-      <w:proofErr w:type="gramEnd"/>
-      <w:r>
-        <w:t xml:space="preserve"> 2.875000   x2 : 1.500000   sum : 0.000000</w:t>
-      </w:r>
-    </w:p>
-    <w:p>
-      <w:r>
-        <w:t xml:space="preserve">        1       x</w:t>
-      </w:r>
-      <w:proofErr w:type="gramStart"/>
-      <w:r>
-        <w:t>1 :</w:t>
-      </w:r>
-      <w:proofErr w:type="gramEnd"/>
-      <w:r>
-        <w:t xml:space="preserve"> 1.500000   x2 : 4.000000   sum : 0.000000</w:t>
-      </w:r>
-    </w:p>
-    <w:p>
-      <w:r>
-        <w:t xml:space="preserve">        2       x</w:t>
-      </w:r>
-      <w:proofErr w:type="gramStart"/>
-      <w:r>
-        <w:t>1 :</w:t>
-      </w:r>
-      <w:proofErr w:type="gramEnd"/>
-      <w:r>
-        <w:t xml:space="preserve"> 7.000000   x2 : 0.500000   sum : 0.000000</w:t>
-      </w:r>
-    </w:p>
-    <w:p>
-      <w:r>
-        <w:t xml:space="preserve">        3       x</w:t>
-      </w:r>
-      <w:proofErr w:type="gramStart"/>
-      <w:r>
-        <w:t>1 :</w:t>
-      </w:r>
-      <w:proofErr w:type="gramEnd"/>
-      <w:r>
-        <w:t xml:space="preserve"> 2.500000   x2 : 4.000000   sum : 0.000000</w:t>
-      </w:r>
-    </w:p>
-    <w:p>
-      <w:r>
-        <w:t xml:space="preserve">        x</w:t>
-      </w:r>
-      <w:proofErr w:type="gramStart"/>
-      <w:r>
-        <w:t>1 :</w:t>
-      </w:r>
-      <w:proofErr w:type="gramEnd"/>
-      <w:r>
-        <w:t xml:space="preserve"> 1.500000   x2 : 1.000000   Max : 9.000000</w:t>
-      </w:r>
-    </w:p>
-    <w:p>
-      <w:r>
-        <w:t xml:space="preserve">           After 8 </w:t>
-      </w:r>
-      <w:proofErr w:type="spellStart"/>
-      <w:r>
-        <w:t>geration</w:t>
-      </w:r>
-      <w:proofErr w:type="spellEnd"/>
-    </w:p>
-    <w:p>
-      <w:r>
-        <w:t xml:space="preserve">        0       x</w:t>
-      </w:r>
-      <w:proofErr w:type="gramStart"/>
-      <w:r>
-        <w:t>1 :</w:t>
-      </w:r>
-      <w:proofErr w:type="gramEnd"/>
-      <w:r>
-        <w:t xml:space="preserve"> 1.000000   x2 : 0.500000   sum : 5.500000</w:t>
-      </w:r>
-    </w:p>
-    <w:p>
-      <w:r>
-        <w:t xml:space="preserve">        1       x</w:t>
-      </w:r>
-      <w:proofErr w:type="gramStart"/>
-      <w:r>
-        <w:t>1 :</w:t>
-      </w:r>
-      <w:proofErr w:type="gramEnd"/>
-      <w:r>
-        <w:t xml:space="preserve"> 9.000000   x2 : 0.500000   sum : 0.000000</w:t>
-      </w:r>
-    </w:p>
-    <w:p>
-      <w:r>
-        <w:t xml:space="preserve">        2       x</w:t>
-      </w:r>
-      <w:proofErr w:type="gramStart"/>
-      <w:r>
-        <w:t>1 :</w:t>
-      </w:r>
-      <w:proofErr w:type="gramEnd"/>
-      <w:r>
-        <w:t xml:space="preserve"> 9.000000   x2 : 0.500000   sum : 0.000000</w:t>
-      </w:r>
-    </w:p>
-    <w:p>
-      <w:r>
-        <w:t xml:space="preserve">        3       x</w:t>
-      </w:r>
-      <w:proofErr w:type="gramStart"/>
-      <w:r>
-        <w:t>1 :</w:t>
-      </w:r>
-      <w:proofErr w:type="gramEnd"/>
-      <w:r>
-        <w:t xml:space="preserve"> 1.375000   x2 : 4.000000   sum : 0.000000</w:t>
-      </w:r>
-    </w:p>
-    <w:p>
-      <w:r>
-        <w:t xml:space="preserve">        x</w:t>
-      </w:r>
-      <w:proofErr w:type="gramStart"/>
-      <w:r>
-        <w:t>1 :</w:t>
-      </w:r>
-      <w:proofErr w:type="gramEnd"/>
-      <w:r>
-        <w:t xml:space="preserve"> 1.500000   x2 : 1.000000   Max : 9.000000</w:t>
-      </w:r>
-    </w:p>
-    <w:p>
-      <w:r>
-        <w:t xml:space="preserve">           After 9 </w:t>
-      </w:r>
-      <w:proofErr w:type="spellStart"/>
-      <w:r>
-        <w:t>geration</w:t>
-      </w:r>
-      <w:proofErr w:type="spellEnd"/>
-    </w:p>
-    <w:p>
-      <w:r>
-        <w:lastRenderedPageBreak/>
         <w:t xml:space="preserve">        0       x</w:t>
       </w:r>
       <w:proofErr w:type="gramStart"/>

</xml_diff>